<commit_message>
realisation du tableau MADUM
</commit_message>
<xml_diff>
--- a/TP3/Rapport LOG3430 TP3.docx
+++ b/TP3/Rapport LOG3430 TP3.docx
@@ -7,14 +7,585 @@
         <w:t>Rapport LOG3430 TP3</w:t>
       </w:r>
     </w:p>
+    <w:tbl>
+      <w:tblPr>
+        <w:tblStyle w:val="TableGrid"/>
+        <w:tblW w:w="0" w:type="auto"/>
+        <w:tblLook w:val="04A0" w:firstRow="1" w:lastRow="0" w:firstColumn="1" w:lastColumn="0" w:noHBand="0" w:noVBand="1"/>
+      </w:tblPr>
+      <w:tblGrid>
+        <w:gridCol w:w="1558"/>
+        <w:gridCol w:w="1558"/>
+        <w:gridCol w:w="1558"/>
+        <w:gridCol w:w="1558"/>
+        <w:gridCol w:w="1559"/>
+        <w:gridCol w:w="1559"/>
+      </w:tblGrid>
+      <w:tr>
+        <w:tc>
+          <w:tcPr>
+            <w:tcW w:w="1558" w:type="dxa"/>
+          </w:tcPr>
+          <w:p/>
+        </w:tc>
+        <w:tc>
+          <w:tcPr>
+            <w:tcW w:w="1558" w:type="dxa"/>
+          </w:tcPr>
+          <w:p>
+            <w:r>
+              <w:t>first</w:t>
+            </w:r>
+          </w:p>
+        </w:tc>
+        <w:tc>
+          <w:tcPr>
+            <w:tcW w:w="1558" w:type="dxa"/>
+          </w:tcPr>
+          <w:p>
+            <w:r>
+              <w:t>last</w:t>
+            </w:r>
+          </w:p>
+        </w:tc>
+        <w:tc>
+          <w:tcPr>
+            <w:tcW w:w="1558" w:type="dxa"/>
+          </w:tcPr>
+          <w:p>
+            <w:r>
+              <w:t>n</w:t>
+            </w:r>
+          </w:p>
+        </w:tc>
+        <w:tc>
+          <w:tcPr>
+            <w:tcW w:w="1559" w:type="dxa"/>
+          </w:tcPr>
+          <w:p>
+            <w:r>
+              <w:t>Full</w:t>
+            </w:r>
+          </w:p>
+        </w:tc>
+        <w:tc>
+          <w:tcPr>
+            <w:tcW w:w="1559" w:type="dxa"/>
+          </w:tcPr>
+          <w:p>
+            <w:r>
+              <w:t>Empty</w:t>
+            </w:r>
+          </w:p>
+        </w:tc>
+      </w:tr>
+      <w:tr>
+        <w:tc>
+          <w:tcPr>
+            <w:tcW w:w="1558" w:type="dxa"/>
+          </w:tcPr>
+          <w:p>
+            <w:r>
+              <w:t>__</w:t>
+            </w:r>
+            <w:proofErr w:type="spellStart"/>
+            <w:r>
+              <w:t>init</w:t>
+            </w:r>
+            <w:proofErr w:type="spellEnd"/>
+            <w:r>
+              <w:t>__</w:t>
+            </w:r>
+          </w:p>
+        </w:tc>
+        <w:tc>
+          <w:tcPr>
+            <w:tcW w:w="1558" w:type="dxa"/>
+          </w:tcPr>
+          <w:p>
+            <w:r>
+              <w:t>C</w:t>
+            </w:r>
+          </w:p>
+        </w:tc>
+        <w:tc>
+          <w:tcPr>
+            <w:tcW w:w="1558" w:type="dxa"/>
+          </w:tcPr>
+          <w:p>
+            <w:r>
+              <w:t>C</w:t>
+            </w:r>
+          </w:p>
+        </w:tc>
+        <w:tc>
+          <w:tcPr>
+            <w:tcW w:w="1558" w:type="dxa"/>
+          </w:tcPr>
+          <w:p>
+            <w:r>
+              <w:t>C</w:t>
+            </w:r>
+          </w:p>
+        </w:tc>
+        <w:tc>
+          <w:tcPr>
+            <w:tcW w:w="1559" w:type="dxa"/>
+          </w:tcPr>
+          <w:p>
+            <w:r>
+              <w:t>C</w:t>
+            </w:r>
+          </w:p>
+        </w:tc>
+        <w:tc>
+          <w:tcPr>
+            <w:tcW w:w="1559" w:type="dxa"/>
+          </w:tcPr>
+          <w:p>
+            <w:r>
+              <w:t>C</w:t>
+            </w:r>
+          </w:p>
+        </w:tc>
+      </w:tr>
+      <w:tr>
+        <w:tc>
+          <w:tcPr>
+            <w:tcW w:w="1558" w:type="dxa"/>
+          </w:tcPr>
+          <w:p>
+            <w:proofErr w:type="spellStart"/>
+            <w:r>
+              <w:t>hasOne</w:t>
+            </w:r>
+            <w:proofErr w:type="spellEnd"/>
+          </w:p>
+        </w:tc>
+        <w:tc>
+          <w:tcPr>
+            <w:tcW w:w="1558" w:type="dxa"/>
+          </w:tcPr>
+          <w:p/>
+        </w:tc>
+        <w:tc>
+          <w:tcPr>
+            <w:tcW w:w="1558" w:type="dxa"/>
+          </w:tcPr>
+          <w:p/>
+        </w:tc>
+        <w:tc>
+          <w:tcPr>
+            <w:tcW w:w="1558" w:type="dxa"/>
+          </w:tcPr>
+          <w:p>
+            <w:r>
+              <w:t>R</w:t>
+            </w:r>
+          </w:p>
+        </w:tc>
+        <w:tc>
+          <w:tcPr>
+            <w:tcW w:w="1559" w:type="dxa"/>
+          </w:tcPr>
+          <w:p/>
+        </w:tc>
+        <w:tc>
+          <w:tcPr>
+            <w:tcW w:w="1559" w:type="dxa"/>
+          </w:tcPr>
+          <w:p/>
+        </w:tc>
+      </w:tr>
+      <w:tr>
+        <w:tc>
+          <w:tcPr>
+            <w:tcW w:w="1558" w:type="dxa"/>
+          </w:tcPr>
+          <w:p>
+            <w:proofErr w:type="spellStart"/>
+            <w:r>
+              <w:t>isEmpty</w:t>
+            </w:r>
+            <w:proofErr w:type="spellEnd"/>
+          </w:p>
+        </w:tc>
+        <w:tc>
+          <w:tcPr>
+            <w:tcW w:w="1558" w:type="dxa"/>
+          </w:tcPr>
+          <w:p/>
+        </w:tc>
+        <w:tc>
+          <w:tcPr>
+            <w:tcW w:w="1558" w:type="dxa"/>
+          </w:tcPr>
+          <w:p/>
+        </w:tc>
+        <w:tc>
+          <w:tcPr>
+            <w:tcW w:w="1558" w:type="dxa"/>
+          </w:tcPr>
+          <w:p/>
+        </w:tc>
+        <w:tc>
+          <w:tcPr>
+            <w:tcW w:w="1559" w:type="dxa"/>
+          </w:tcPr>
+          <w:p/>
+        </w:tc>
+        <w:tc>
+          <w:tcPr>
+            <w:tcW w:w="1559" w:type="dxa"/>
+          </w:tcPr>
+          <w:p>
+            <w:r>
+              <w:t>R</w:t>
+            </w:r>
+          </w:p>
+        </w:tc>
+      </w:tr>
+      <w:tr>
+        <w:tc>
+          <w:tcPr>
+            <w:tcW w:w="1558" w:type="dxa"/>
+          </w:tcPr>
+          <w:p>
+            <w:proofErr w:type="spellStart"/>
+            <w:r>
+              <w:t>isFull</w:t>
+            </w:r>
+            <w:proofErr w:type="spellEnd"/>
+          </w:p>
+        </w:tc>
+        <w:tc>
+          <w:tcPr>
+            <w:tcW w:w="1558" w:type="dxa"/>
+          </w:tcPr>
+          <w:p/>
+        </w:tc>
+        <w:tc>
+          <w:tcPr>
+            <w:tcW w:w="1558" w:type="dxa"/>
+          </w:tcPr>
+          <w:p/>
+        </w:tc>
+        <w:tc>
+          <w:tcPr>
+            <w:tcW w:w="1558" w:type="dxa"/>
+          </w:tcPr>
+          <w:p/>
+        </w:tc>
+        <w:tc>
+          <w:tcPr>
+            <w:tcW w:w="1559" w:type="dxa"/>
+          </w:tcPr>
+          <w:p>
+            <w:r>
+              <w:t>R</w:t>
+            </w:r>
+          </w:p>
+        </w:tc>
+        <w:tc>
+          <w:tcPr>
+            <w:tcW w:w="1559" w:type="dxa"/>
+          </w:tcPr>
+          <w:p/>
+        </w:tc>
+      </w:tr>
+      <w:tr>
+        <w:tc>
+          <w:tcPr>
+            <w:tcW w:w="1558" w:type="dxa"/>
+          </w:tcPr>
+          <w:p>
+            <w:r>
+              <w:t>size</w:t>
+            </w:r>
+          </w:p>
+        </w:tc>
+        <w:tc>
+          <w:tcPr>
+            <w:tcW w:w="1558" w:type="dxa"/>
+          </w:tcPr>
+          <w:p/>
+        </w:tc>
+        <w:tc>
+          <w:tcPr>
+            <w:tcW w:w="1558" w:type="dxa"/>
+          </w:tcPr>
+          <w:p/>
+        </w:tc>
+        <w:tc>
+          <w:tcPr>
+            <w:tcW w:w="1558" w:type="dxa"/>
+          </w:tcPr>
+          <w:p>
+            <w:r>
+              <w:t>R</w:t>
+            </w:r>
+          </w:p>
+        </w:tc>
+        <w:tc>
+          <w:tcPr>
+            <w:tcW w:w="1559" w:type="dxa"/>
+          </w:tcPr>
+          <w:p/>
+        </w:tc>
+        <w:tc>
+          <w:tcPr>
+            <w:tcW w:w="1559" w:type="dxa"/>
+          </w:tcPr>
+          <w:p/>
+        </w:tc>
+      </w:tr>
+      <w:tr>
+        <w:tc>
+          <w:tcPr>
+            <w:tcW w:w="1558" w:type="dxa"/>
+          </w:tcPr>
+          <w:p>
+            <w:proofErr w:type="spellStart"/>
+            <w:r>
+              <w:t>checkFirst</w:t>
+            </w:r>
+            <w:proofErr w:type="spellEnd"/>
+          </w:p>
+        </w:tc>
+        <w:tc>
+          <w:tcPr>
+            <w:tcW w:w="1558" w:type="dxa"/>
+          </w:tcPr>
+          <w:p>
+            <w:r>
+              <w:t>R</w:t>
+            </w:r>
+          </w:p>
+        </w:tc>
+        <w:tc>
+          <w:tcPr>
+            <w:tcW w:w="1558" w:type="dxa"/>
+          </w:tcPr>
+          <w:p/>
+        </w:tc>
+        <w:tc>
+          <w:tcPr>
+            <w:tcW w:w="1558" w:type="dxa"/>
+          </w:tcPr>
+          <w:p/>
+        </w:tc>
+        <w:tc>
+          <w:tcPr>
+            <w:tcW w:w="1559" w:type="dxa"/>
+          </w:tcPr>
+          <w:p/>
+        </w:tc>
+        <w:tc>
+          <w:tcPr>
+            <w:tcW w:w="1559" w:type="dxa"/>
+          </w:tcPr>
+          <w:p>
+            <w:r>
+              <w:t>O</w:t>
+            </w:r>
+          </w:p>
+        </w:tc>
+      </w:tr>
+      <w:tr>
+        <w:tc>
+          <w:tcPr>
+            <w:tcW w:w="1558" w:type="dxa"/>
+          </w:tcPr>
+          <w:p>
+            <w:proofErr w:type="spellStart"/>
+            <w:r>
+              <w:t>checkLast</w:t>
+            </w:r>
+            <w:proofErr w:type="spellEnd"/>
+          </w:p>
+        </w:tc>
+        <w:tc>
+          <w:tcPr>
+            <w:tcW w:w="1558" w:type="dxa"/>
+          </w:tcPr>
+          <w:p/>
+        </w:tc>
+        <w:tc>
+          <w:tcPr>
+            <w:tcW w:w="1558" w:type="dxa"/>
+          </w:tcPr>
+          <w:p>
+            <w:r>
+              <w:t>R</w:t>
+            </w:r>
+          </w:p>
+        </w:tc>
+        <w:tc>
+          <w:tcPr>
+            <w:tcW w:w="1558" w:type="dxa"/>
+          </w:tcPr>
+          <w:p>
+            <w:r>
+              <w:t>O</w:t>
+            </w:r>
+          </w:p>
+        </w:tc>
+        <w:tc>
+          <w:tcPr>
+            <w:tcW w:w="1559" w:type="dxa"/>
+          </w:tcPr>
+          <w:p/>
+        </w:tc>
+        <w:tc>
+          <w:tcPr>
+            <w:tcW w:w="1559" w:type="dxa"/>
+          </w:tcPr>
+          <w:p>
+            <w:r>
+              <w:t>O</w:t>
+            </w:r>
+          </w:p>
+        </w:tc>
+      </w:tr>
+      <w:tr>
+        <w:trPr>
+          <w:trHeight w:val="64"/>
+        </w:trPr>
+        <w:tc>
+          <w:tcPr>
+            <w:tcW w:w="1558" w:type="dxa"/>
+          </w:tcPr>
+          <w:p>
+            <w:r>
+              <w:t>e</w:t>
+            </w:r>
+            <w:r>
+              <w:t>nqueue</w:t>
+            </w:r>
+          </w:p>
+        </w:tc>
+        <w:tc>
+          <w:tcPr>
+            <w:tcW w:w="1558" w:type="dxa"/>
+          </w:tcPr>
+          <w:p>
+            <w:r>
+              <w:t>T</w:t>
+            </w:r>
+          </w:p>
+        </w:tc>
+        <w:tc>
+          <w:tcPr>
+            <w:tcW w:w="1558" w:type="dxa"/>
+          </w:tcPr>
+          <w:p>
+            <w:r>
+              <w:t>T</w:t>
+            </w:r>
+          </w:p>
+        </w:tc>
+        <w:tc>
+          <w:tcPr>
+            <w:tcW w:w="1558" w:type="dxa"/>
+          </w:tcPr>
+          <w:p>
+            <w:r>
+              <w:t>T</w:t>
+            </w:r>
+          </w:p>
+        </w:tc>
+        <w:tc>
+          <w:tcPr>
+            <w:tcW w:w="1559" w:type="dxa"/>
+          </w:tcPr>
+          <w:p>
+            <w:r>
+              <w:t>T</w:t>
+            </w:r>
+          </w:p>
+        </w:tc>
+        <w:tc>
+          <w:tcPr>
+            <w:tcW w:w="1559" w:type="dxa"/>
+          </w:tcPr>
+          <w:p>
+            <w:r>
+              <w:t>T</w:t>
+            </w:r>
+          </w:p>
+        </w:tc>
+      </w:tr>
+      <w:tr>
+        <w:tc>
+          <w:tcPr>
+            <w:tcW w:w="1558" w:type="dxa"/>
+          </w:tcPr>
+          <w:p>
+            <w:r>
+              <w:t>dequeue</w:t>
+            </w:r>
+          </w:p>
+        </w:tc>
+        <w:tc>
+          <w:tcPr>
+            <w:tcW w:w="1558" w:type="dxa"/>
+          </w:tcPr>
+          <w:p>
+            <w:r>
+              <w:t>T</w:t>
+            </w:r>
+          </w:p>
+        </w:tc>
+        <w:tc>
+          <w:tcPr>
+            <w:tcW w:w="1558" w:type="dxa"/>
+          </w:tcPr>
+          <w:p>
+            <w:r>
+              <w:t>T</w:t>
+            </w:r>
+          </w:p>
+        </w:tc>
+        <w:tc>
+          <w:tcPr>
+            <w:tcW w:w="1558" w:type="dxa"/>
+          </w:tcPr>
+          <w:p>
+            <w:r>
+              <w:t>T</w:t>
+            </w:r>
+          </w:p>
+        </w:tc>
+        <w:tc>
+          <w:tcPr>
+            <w:tcW w:w="1559" w:type="dxa"/>
+          </w:tcPr>
+          <w:p>
+            <w:r>
+              <w:t>T</w:t>
+            </w:r>
+          </w:p>
+        </w:tc>
+        <w:tc>
+          <w:tcPr>
+            <w:tcW w:w="1559" w:type="dxa"/>
+          </w:tcPr>
+          <w:p>
+            <w:r>
+              <w:t>T</w:t>
+            </w:r>
+          </w:p>
+        </w:tc>
+      </w:tr>
+    </w:tbl>
     <w:p/>
     <w:p/>
     <w:p>
+      <w:proofErr w:type="spellStart"/>
       <w:r>
         <w:t>Partie</w:t>
       </w:r>
-      <w:bookmarkStart w:id="0" w:name="_GoBack"/>
-      <w:bookmarkEnd w:id="0"/>
+      <w:proofErr w:type="spellEnd"/>
       <w:r>
         <w:t xml:space="preserve"> 5</w:t>
       </w:r>
@@ -40,7 +611,35 @@
         <w:rPr>
           <w:lang w:val="fr-CA"/>
         </w:rPr>
-        <w:t>ccepter plus de 2 éléments. Il suffirait simplement d’enlever la variable Max et tout le code qui est impliqué avec cette variable, notamment la méthode isFull, l’attribut full ainsi que le code vérifiant la taille de queue dans la méthode enqueue.</w:t>
+        <w:t xml:space="preserve">ccepter plus de 2 éléments. Il suffirait simplement d’enlever la variable Max et tout le code qui est impliqué avec cette variable, notamment la méthode </w:t>
+      </w:r>
+      <w:proofErr w:type="spellStart"/>
+      <w:r>
+        <w:rPr>
+          <w:lang w:val="fr-CA"/>
+        </w:rPr>
+        <w:t>isFull</w:t>
+      </w:r>
+      <w:proofErr w:type="spellEnd"/>
+      <w:r>
+        <w:rPr>
+          <w:lang w:val="fr-CA"/>
+        </w:rPr>
+        <w:t xml:space="preserve">, l’attribut full ainsi que le code vérifiant la taille de queue dans la méthode </w:t>
+      </w:r>
+      <w:proofErr w:type="spellStart"/>
+      <w:r>
+        <w:rPr>
+          <w:lang w:val="fr-CA"/>
+        </w:rPr>
+        <w:t>enqueue</w:t>
+      </w:r>
+      <w:proofErr w:type="spellEnd"/>
+      <w:r>
+        <w:rPr>
+          <w:lang w:val="fr-CA"/>
+        </w:rPr>
+        <w:t>.</w:t>
       </w:r>
     </w:p>
     <w:p>
@@ -58,7 +657,29 @@
         <w:rPr>
           <w:lang w:val="fr-CA"/>
         </w:rPr>
-        <w:t>Une mauvaise pratique en programmation est d’imposer une limite arbitraire à la taille d’une structure de données. Non seulement cette limite est inutile, mais cela force aussi le programmeur à limiter l’utilisation de la taille de la queue selon la taille maximale définie, ce qui peut rendre le codage très désagréable. Il suffirait tous simplement d’enlever le code relié à la limite tel que expliqué dans en 1.</w:t>
+        <w:t>Une mauvaise pratique en programmation est d’imposer une limite arbitraire à la taille d’une structure de données. Non seulement cette limite est inutile, m</w:t>
+      </w:r>
+      <w:bookmarkStart w:id="0" w:name="_GoBack"/>
+      <w:bookmarkEnd w:id="0"/>
+      <w:r>
+        <w:rPr>
+          <w:lang w:val="fr-CA"/>
+        </w:rPr>
+        <w:t xml:space="preserve">ais cela force aussi le programmeur à limiter l’utilisation de la taille de la queue selon la taille maximale définie, ce qui peut rendre le codage très désagréable. Il suffirait tous simplement d’enlever le code relié à la limite tel </w:t>
+      </w:r>
+      <w:proofErr w:type="gramStart"/>
+      <w:r>
+        <w:rPr>
+          <w:lang w:val="fr-CA"/>
+        </w:rPr>
+        <w:t>que expliqué</w:t>
+      </w:r>
+      <w:proofErr w:type="gramEnd"/>
+      <w:r>
+        <w:rPr>
+          <w:lang w:val="fr-CA"/>
+        </w:rPr>
+        <w:t xml:space="preserve"> dans en 1.</w:t>
       </w:r>
     </w:p>
     <w:p>
@@ -610,6 +1231,25 @@
       <w:contextualSpacing/>
     </w:pPr>
   </w:style>
+  <w:style w:type="table" w:styleId="TableGrid">
+    <w:name w:val="Table Grid"/>
+    <w:basedOn w:val="TableNormal"/>
+    <w:uiPriority w:val="39"/>
+    <w:rsid w:val="00AB19E5"/>
+    <w:pPr>
+      <w:spacing w:after="0" w:line="240" w:lineRule="auto"/>
+    </w:pPr>
+    <w:tblPr>
+      <w:tblBorders>
+        <w:top w:val="single" w:sz="4" w:space="0" w:color="auto"/>
+        <w:left w:val="single" w:sz="4" w:space="0" w:color="auto"/>
+        <w:bottom w:val="single" w:sz="4" w:space="0" w:color="auto"/>
+        <w:right w:val="single" w:sz="4" w:space="0" w:color="auto"/>
+        <w:insideH w:val="single" w:sz="4" w:space="0" w:color="auto"/>
+        <w:insideV w:val="single" w:sz="4" w:space="0" w:color="auto"/>
+      </w:tblBorders>
+    </w:tblPr>
+  </w:style>
 </w:styles>
 </file>
 

</xml_diff>